<commit_message>
Finished section one large sats
</commit_message>
<xml_diff>
--- a/CMQA/Mission Overview/RPO Missions Past-Present.docx
+++ b/CMQA/Mission Overview/RPO Missions Past-Present.docx
@@ -85,6 +85,7 @@
         <w:spacing w:line="240" w:lineRule="auto"/>
         <w:rPr>
           <w:rFonts w:ascii="Times New Roman" w:hAnsi="Times New Roman" w:cs="Times New Roman"/>
+          <w:color w:val="000000"/>
           <w:sz w:val="24"/>
           <w:szCs w:val="24"/>
           <w:shd w:val="clear" w:color="auto" w:fill="FFFFFF"/>
@@ -174,7 +175,15 @@
           <w:sz w:val="24"/>
           <w:szCs w:val="24"/>
         </w:rPr>
-        <w:t>few hours of launch it was able to reach the target. It began to approach the target vehicle, but a malfunction occurred and caused a soft co</w:t>
+        <w:t xml:space="preserve">few hours of launch it was able to reach the target. It began to approach the target </w:t>
+      </w:r>
+      <w:r>
+        <w:rPr>
+          <w:rFonts w:ascii="Times New Roman" w:hAnsi="Times New Roman" w:cs="Times New Roman"/>
+          <w:sz w:val="24"/>
+          <w:szCs w:val="24"/>
+        </w:rPr>
+        <w:t>vehicle, but a malfunction occurred and caused a soft co</w:t>
       </w:r>
       <w:r>
         <w:rPr>
@@ -206,7 +215,15 @@
           <w:sz w:val="24"/>
           <w:szCs w:val="24"/>
         </w:rPr>
-        <w:t xml:space="preserve">The next mission was Orbital Express, built by Boeing and Ball Aerospace and managed by </w:t>
+        <w:t xml:space="preserve">The total cost of the mission was $98 million. The </w:t>
+      </w:r>
+      <w:r>
+        <w:rPr>
+          <w:rFonts w:ascii="Times New Roman" w:hAnsi="Times New Roman" w:cs="Times New Roman"/>
+          <w:sz w:val="24"/>
+          <w:szCs w:val="24"/>
+        </w:rPr>
+        <w:t xml:space="preserve">next mission was Orbital Express, built by Boeing and Ball Aerospace and managed by </w:t>
       </w:r>
       <w:r>
         <w:rPr>
@@ -269,16 +286,7 @@
           <w:szCs w:val="24"/>
           <w:shd w:val="clear" w:color="auto" w:fill="FFFFFF"/>
         </w:rPr>
-        <w:t xml:space="preserve"> and Marshall Spaceflight Center</w:t>
-      </w:r>
-      <w:r>
-        <w:rPr>
-          <w:rFonts w:ascii="Times New Roman" w:hAnsi="Times New Roman" w:cs="Times New Roman"/>
-          <w:sz w:val="24"/>
-          <w:szCs w:val="24"/>
-          <w:shd w:val="clear" w:color="auto" w:fill="FFFFFF"/>
-        </w:rPr>
-        <w:t xml:space="preserve">. </w:t>
+        <w:t xml:space="preserve"> and Marshall Spaceflight Center. </w:t>
       </w:r>
       <w:r>
         <w:rPr>
@@ -350,19 +358,300 @@
           <w:szCs w:val="24"/>
           <w:shd w:val="clear" w:color="auto" w:fill="FFFFFF"/>
         </w:rPr>
-        <w:t xml:space="preserve">. </w:t>
-      </w:r>
-      <w:r>
-        <w:rPr>
-          <w:rFonts w:ascii="Times New Roman" w:hAnsi="Times New Roman" w:cs="Times New Roman"/>
-          <w:sz w:val="24"/>
-          <w:szCs w:val="24"/>
-          <w:shd w:val="clear" w:color="auto" w:fill="FFFFFF"/>
-        </w:rPr>
-        <w:t>M,bm,.nklnipnmklpmln</w:t>
+        <w:t>.</w:t>
+      </w:r>
+      <w:r>
+        <w:rPr>
+          <w:rFonts w:ascii="Times New Roman" w:hAnsi="Times New Roman" w:cs="Times New Roman"/>
+          <w:sz w:val="24"/>
+          <w:szCs w:val="24"/>
+          <w:shd w:val="clear" w:color="auto" w:fill="FFFFFF"/>
+        </w:rPr>
+        <w:t xml:space="preserve"> The primary spacecraft was able to refuel and replace the batteries of the target spacecraft. The </w:t>
+      </w:r>
+      <w:r>
+        <w:rPr>
+          <w:rFonts w:ascii="Times New Roman" w:hAnsi="Times New Roman" w:cs="Times New Roman"/>
+          <w:sz w:val="24"/>
+          <w:szCs w:val="24"/>
+          <w:shd w:val="clear" w:color="auto" w:fill="FFFFFF"/>
+        </w:rPr>
+        <w:t>final</w:t>
+      </w:r>
+      <w:r>
+        <w:rPr>
+          <w:rFonts w:ascii="Times New Roman" w:hAnsi="Times New Roman" w:cs="Times New Roman"/>
+          <w:sz w:val="24"/>
+          <w:szCs w:val="24"/>
+          <w:shd w:val="clear" w:color="auto" w:fill="FFFFFF"/>
+        </w:rPr>
+        <w:t xml:space="preserve"> large spacecraft mission</w:t>
+      </w:r>
+      <w:r>
+        <w:rPr>
+          <w:rFonts w:ascii="Times New Roman" w:hAnsi="Times New Roman" w:cs="Times New Roman"/>
+          <w:sz w:val="24"/>
+          <w:szCs w:val="24"/>
+          <w:shd w:val="clear" w:color="auto" w:fill="FFFFFF"/>
+        </w:rPr>
+        <w:t xml:space="preserve"> analyzed</w:t>
+      </w:r>
+      <w:r>
+        <w:rPr>
+          <w:rFonts w:ascii="Times New Roman" w:hAnsi="Times New Roman" w:cs="Times New Roman"/>
+          <w:sz w:val="24"/>
+          <w:szCs w:val="24"/>
+          <w:shd w:val="clear" w:color="auto" w:fill="FFFFFF"/>
+        </w:rPr>
+        <w:t xml:space="preserve"> was </w:t>
+      </w:r>
+      <w:r>
+        <w:rPr>
+          <w:rFonts w:ascii="Times New Roman" w:hAnsi="Times New Roman" w:cs="Times New Roman"/>
+          <w:sz w:val="24"/>
+          <w:szCs w:val="24"/>
+          <w:shd w:val="clear" w:color="auto" w:fill="FFFFFF"/>
+        </w:rPr>
+        <w:t>t</w:t>
+      </w:r>
+      <w:r>
+        <w:rPr>
+          <w:rFonts w:ascii="Times New Roman" w:hAnsi="Times New Roman" w:cs="Times New Roman"/>
+          <w:color w:val="000000"/>
+          <w:sz w:val="24"/>
+          <w:szCs w:val="24"/>
+          <w:shd w:val="clear" w:color="auto" w:fill="FFFFFF"/>
+        </w:rPr>
+        <w:t>he</w:t>
+      </w:r>
+      <w:r>
+        <w:rPr>
+          <w:rStyle w:val="apple-converted-space"/>
+          <w:rFonts w:ascii="Times New Roman" w:hAnsi="Times New Roman" w:cs="Times New Roman"/>
+          <w:color w:val="000000"/>
+          <w:sz w:val="24"/>
+          <w:szCs w:val="24"/>
+          <w:shd w:val="clear" w:color="auto" w:fill="FFFFFF"/>
+        </w:rPr>
+        <w:t> </w:t>
+      </w:r>
+      <w:r>
+        <w:rPr>
+          <w:rFonts w:ascii="Times New Roman" w:hAnsi="Times New Roman" w:cs="Times New Roman"/>
+          <w:bCs/>
+          <w:color w:val="000000"/>
+          <w:sz w:val="24"/>
+          <w:szCs w:val="24"/>
+          <w:shd w:val="clear" w:color="auto" w:fill="FFFFFF"/>
+        </w:rPr>
+        <w:t>Micro-satellite Technology Experiment</w:t>
+      </w:r>
+      <w:r>
+        <w:rPr>
+          <w:rStyle w:val="apple-converted-space"/>
+          <w:rFonts w:ascii="Times New Roman" w:hAnsi="Times New Roman" w:cs="Times New Roman"/>
+          <w:color w:val="000000"/>
+          <w:sz w:val="24"/>
+          <w:szCs w:val="24"/>
+          <w:shd w:val="clear" w:color="auto" w:fill="FFFFFF"/>
+        </w:rPr>
+        <w:t> </w:t>
+      </w:r>
+      <w:r>
+        <w:rPr>
+          <w:rFonts w:ascii="Times New Roman" w:hAnsi="Times New Roman" w:cs="Times New Roman"/>
+          <w:color w:val="000000"/>
+          <w:sz w:val="24"/>
+          <w:szCs w:val="24"/>
+          <w:shd w:val="clear" w:color="auto" w:fill="FFFFFF"/>
+        </w:rPr>
+        <w:t>(</w:t>
+      </w:r>
+      <w:proofErr w:type="spellStart"/>
+      <w:r>
+        <w:rPr>
+          <w:rFonts w:ascii="Times New Roman" w:hAnsi="Times New Roman" w:cs="Times New Roman"/>
+          <w:bCs/>
+          <w:color w:val="000000"/>
+          <w:sz w:val="24"/>
+          <w:szCs w:val="24"/>
+          <w:shd w:val="clear" w:color="auto" w:fill="FFFFFF"/>
+        </w:rPr>
+        <w:t>MiTEx</w:t>
+      </w:r>
+      <w:proofErr w:type="spellEnd"/>
+      <w:r>
+        <w:rPr>
+          <w:rFonts w:ascii="Times New Roman" w:hAnsi="Times New Roman" w:cs="Times New Roman"/>
+          <w:color w:val="000000"/>
+          <w:sz w:val="24"/>
+          <w:szCs w:val="24"/>
+          <w:shd w:val="clear" w:color="auto" w:fill="FFFFFF"/>
+        </w:rPr>
+        <w:t xml:space="preserve">) mission. It consisted of three spacecraft working in geostationary orbit. </w:t>
+      </w:r>
+      <w:r>
+        <w:rPr>
+          <w:rFonts w:ascii="Times New Roman" w:hAnsi="Times New Roman" w:cs="Times New Roman"/>
+          <w:color w:val="000000"/>
+          <w:sz w:val="24"/>
+          <w:szCs w:val="24"/>
+          <w:shd w:val="clear" w:color="auto" w:fill="FFFFFF"/>
+        </w:rPr>
+        <w:t>O</w:t>
+      </w:r>
+      <w:r>
+        <w:rPr>
+          <w:rFonts w:ascii="Times New Roman" w:hAnsi="Times New Roman" w:cs="Times New Roman"/>
+          <w:color w:val="000000"/>
+          <w:sz w:val="24"/>
+          <w:szCs w:val="24"/>
+          <w:shd w:val="clear" w:color="auto" w:fill="FFFFFF"/>
+        </w:rPr>
+        <w:t>ne</w:t>
+      </w:r>
+      <w:r>
+        <w:rPr>
+          <w:rFonts w:ascii="Times New Roman" w:hAnsi="Times New Roman" w:cs="Times New Roman"/>
+          <w:color w:val="000000"/>
+          <w:sz w:val="24"/>
+          <w:szCs w:val="24"/>
+          <w:shd w:val="clear" w:color="auto" w:fill="FFFFFF"/>
+        </w:rPr>
+        <w:t xml:space="preserve"> was</w:t>
+      </w:r>
+      <w:r>
+        <w:rPr>
+          <w:rFonts w:ascii="Times New Roman" w:hAnsi="Times New Roman" w:cs="Times New Roman"/>
+          <w:color w:val="000000"/>
+          <w:sz w:val="24"/>
+          <w:szCs w:val="24"/>
+          <w:shd w:val="clear" w:color="auto" w:fill="FFFFFF"/>
+        </w:rPr>
+        <w:t xml:space="preserve"> an experimental satellite an</w:t>
+      </w:r>
+      <w:r>
+        <w:rPr>
+          <w:rFonts w:ascii="Times New Roman" w:hAnsi="Times New Roman" w:cs="Times New Roman"/>
+          <w:color w:val="000000"/>
+          <w:sz w:val="24"/>
+          <w:szCs w:val="24"/>
+          <w:shd w:val="clear" w:color="auto" w:fill="FFFFFF"/>
+        </w:rPr>
+        <w:t xml:space="preserve">d the other two which served as </w:t>
+      </w:r>
+      <w:r>
+        <w:rPr>
+          <w:rFonts w:ascii="Times New Roman" w:hAnsi="Times New Roman" w:cs="Times New Roman"/>
+          <w:color w:val="000000"/>
+          <w:sz w:val="24"/>
+          <w:szCs w:val="24"/>
+          <w:shd w:val="clear" w:color="auto" w:fill="FFFFFF"/>
+        </w:rPr>
+        <w:t>inspection satellites. The inspection satellites, with mass of 225 kg each, were t</w:t>
+      </w:r>
+      <w:r>
+        <w:rPr>
+          <w:rFonts w:ascii="Times New Roman" w:hAnsi="Times New Roman" w:cs="Times New Roman"/>
+          <w:color w:val="000000"/>
+          <w:sz w:val="24"/>
+          <w:szCs w:val="24"/>
+          <w:shd w:val="clear" w:color="auto" w:fill="FFFFFF"/>
+        </w:rPr>
+        <w:t xml:space="preserve">echnology demonstration </w:t>
+      </w:r>
+      <w:r>
+        <w:rPr>
+          <w:rFonts w:ascii="Times New Roman" w:hAnsi="Times New Roman" w:cs="Times New Roman"/>
+          <w:color w:val="000000"/>
+          <w:sz w:val="24"/>
+          <w:szCs w:val="24"/>
+          <w:shd w:val="clear" w:color="auto" w:fill="FFFFFF"/>
+        </w:rPr>
+        <w:t>satellites capable of maneuvering in relation to other satellites and provid</w:t>
+      </w:r>
+      <w:r>
+        <w:rPr>
+          <w:rFonts w:ascii="Times New Roman" w:hAnsi="Times New Roman" w:cs="Times New Roman"/>
+          <w:color w:val="000000"/>
+          <w:sz w:val="24"/>
+          <w:szCs w:val="24"/>
+          <w:shd w:val="clear" w:color="auto" w:fill="FFFFFF"/>
+        </w:rPr>
+        <w:t xml:space="preserve">ing platforms to inspect other </w:t>
+      </w:r>
+      <w:r>
+        <w:rPr>
+          <w:rFonts w:ascii="Times New Roman" w:hAnsi="Times New Roman" w:cs="Times New Roman"/>
+          <w:color w:val="000000"/>
+          <w:sz w:val="24"/>
+          <w:szCs w:val="24"/>
+          <w:shd w:val="clear" w:color="auto" w:fill="FFFFFF"/>
+        </w:rPr>
+        <w:t>satellites without detection. The satellites demonstrated autonomou</w:t>
+      </w:r>
+      <w:r>
+        <w:rPr>
+          <w:rFonts w:ascii="Times New Roman" w:hAnsi="Times New Roman" w:cs="Times New Roman"/>
+          <w:color w:val="000000"/>
+          <w:sz w:val="24"/>
+          <w:szCs w:val="24"/>
+          <w:shd w:val="clear" w:color="auto" w:fill="FFFFFF"/>
+        </w:rPr>
+        <w:t xml:space="preserve">s operations, maneuvering, and </w:t>
+      </w:r>
+      <w:r>
+        <w:rPr>
+          <w:rFonts w:ascii="Times New Roman" w:hAnsi="Times New Roman" w:cs="Times New Roman"/>
+          <w:color w:val="000000"/>
+          <w:sz w:val="24"/>
+          <w:szCs w:val="24"/>
+          <w:shd w:val="clear" w:color="auto" w:fill="FFFFFF"/>
+        </w:rPr>
+        <w:t>station-keeping capabilities.</w:t>
+      </w:r>
+      <w:r>
+        <w:rPr>
+          <w:rFonts w:ascii="Times New Roman" w:hAnsi="Times New Roman" w:cs="Times New Roman"/>
+          <w:color w:val="000000"/>
+          <w:sz w:val="24"/>
+          <w:szCs w:val="24"/>
+          <w:shd w:val="clear" w:color="auto" w:fill="FFFFFF"/>
+        </w:rPr>
+        <w:t xml:space="preserve"> </w:t>
+      </w:r>
+      <w:r>
+        <w:rPr>
+          <w:rFonts w:ascii="Times New Roman" w:hAnsi="Times New Roman" w:cs="Times New Roman"/>
+          <w:color w:val="000000"/>
+          <w:sz w:val="24"/>
+          <w:szCs w:val="24"/>
+          <w:shd w:val="clear" w:color="auto" w:fill="FFFFFF"/>
+        </w:rPr>
+        <w:t>They were built by Lockheed Martin and Orbital Sciences</w:t>
+      </w:r>
+      <w:r>
+        <w:rPr>
+          <w:rFonts w:ascii="Times New Roman" w:hAnsi="Times New Roman" w:cs="Times New Roman"/>
+          <w:color w:val="000000"/>
+          <w:sz w:val="24"/>
+          <w:szCs w:val="24"/>
+          <w:shd w:val="clear" w:color="auto" w:fill="FFFFFF"/>
+        </w:rPr>
+        <w:t xml:space="preserve"> and managed by DARPA. They were able to complete their mission with the experimental satellite, </w:t>
       </w:r>
       <w:bookmarkStart w:id="0" w:name="_GoBack"/>
       <w:bookmarkEnd w:id="0"/>
+      <w:r>
+        <w:rPr>
+          <w:rFonts w:ascii="Times New Roman" w:hAnsi="Times New Roman" w:cs="Times New Roman"/>
+          <w:color w:val="000000"/>
+          <w:sz w:val="24"/>
+          <w:szCs w:val="24"/>
+          <w:shd w:val="clear" w:color="auto" w:fill="FFFFFF"/>
+        </w:rPr>
+        <w:t>and then moved to inspect a failed missile detection satellite to find what went wrong. The total cost of the mission was $24.6 million.</w:t>
+      </w:r>
     </w:p>
     <w:sectPr>
       <w:pgSz w:w="12240" w:h="15840"/>

</xml_diff>

<commit_message>
Started Related RPO missions
</commit_message>
<xml_diff>
--- a/CMQA/Mission Overview/RPO Missions Past-Present.docx
+++ b/CMQA/Mission Overview/RPO Missions Past-Present.docx
@@ -1158,25 +1158,23 @@
         </w:rPr>
         <w:t xml:space="preserve"> </w:t>
       </w:r>
-      <w:proofErr w:type="gramStart"/>
-      <w:r>
-        <w:rPr>
-          <w:rFonts w:ascii="Times New Roman" w:hAnsi="Times New Roman" w:cs="Times New Roman"/>
-          <w:color w:val="0D1625"/>
-          <w:sz w:val="24"/>
-          <w:szCs w:val="24"/>
-        </w:rPr>
-        <w:t>$ .</w:t>
-      </w:r>
-      <w:proofErr w:type="gramEnd"/>
-      <w:r>
-        <w:rPr>
-          <w:rFonts w:ascii="Times New Roman" w:hAnsi="Times New Roman" w:cs="Times New Roman"/>
-          <w:color w:val="0D1625"/>
-          <w:sz w:val="24"/>
-          <w:szCs w:val="24"/>
-        </w:rPr>
-        <w:t xml:space="preserve"> The final mission looked at was PARADIGM, a partnership between University of Texas-Austin and Texas A&amp;M. It </w:t>
+      <w:r>
+        <w:rPr>
+          <w:rFonts w:ascii="Times New Roman" w:hAnsi="Times New Roman" w:cs="Times New Roman"/>
+          <w:color w:val="0D1625"/>
+          <w:sz w:val="24"/>
+          <w:szCs w:val="24"/>
+        </w:rPr>
+        <w:t>$200,000</w:t>
+      </w:r>
+      <w:r>
+        <w:rPr>
+          <w:rFonts w:ascii="Times New Roman" w:hAnsi="Times New Roman" w:cs="Times New Roman"/>
+          <w:color w:val="0D1625"/>
+          <w:sz w:val="24"/>
+          <w:szCs w:val="24"/>
+        </w:rPr>
+        <w:t xml:space="preserve">. The final mission looked at was PARADIGM, a partnership between University of Texas-Austin and Texas A&amp;M. It </w:t>
       </w:r>
       <w:r>
         <w:rPr>
@@ -1217,6 +1215,42 @@
           <w:szCs w:val="24"/>
         </w:rPr>
         <w:t>et two orbits worth of GPS data to determine how far apart the spacecraft traveled.</w:t>
+      </w:r>
+      <w:r>
+        <w:rPr>
+          <w:rFonts w:ascii="Times New Roman" w:hAnsi="Times New Roman" w:cs="Times New Roman"/>
+          <w:sz w:val="24"/>
+          <w:szCs w:val="24"/>
+        </w:rPr>
+        <w:t xml:space="preserve"> The mission cost around </w:t>
+      </w:r>
+      <w:r>
+        <w:rPr>
+          <w:rFonts w:ascii="Times New Roman" w:hAnsi="Times New Roman" w:cs="Times New Roman"/>
+          <w:color w:val="0D1625"/>
+          <w:sz w:val="24"/>
+          <w:szCs w:val="24"/>
+        </w:rPr>
+        <w:t>$</w:t>
+      </w:r>
+      <w:r>
+        <w:rPr>
+          <w:rFonts w:ascii="Times New Roman" w:hAnsi="Times New Roman" w:cs="Times New Roman"/>
+          <w:color w:val="0D1625"/>
+          <w:sz w:val="24"/>
+          <w:szCs w:val="24"/>
+        </w:rPr>
+        <w:t>100,000</w:t>
+      </w:r>
+      <w:bookmarkStart w:id="0" w:name="_GoBack"/>
+      <w:bookmarkEnd w:id="0"/>
+      <w:r>
+        <w:rPr>
+          <w:rFonts w:ascii="Times New Roman" w:hAnsi="Times New Roman" w:cs="Times New Roman"/>
+          <w:sz w:val="24"/>
+          <w:szCs w:val="24"/>
+        </w:rPr>
+        <w:t>.</w:t>
       </w:r>
     </w:p>
     <w:p>
@@ -1236,8 +1270,19 @@
       </w:r>
     </w:p>
     <w:p>
-      <w:bookmarkStart w:id="0" w:name="_GoBack"/>
-      <w:bookmarkEnd w:id="0"/>
+      <w:pPr>
+        <w:rPr>
+          <w:rFonts w:ascii="Times New Roman" w:hAnsi="Times New Roman" w:cs="Times New Roman"/>
+          <w:sz w:val="24"/>
+        </w:rPr>
+      </w:pPr>
+      <w:r>
+        <w:rPr>
+          <w:rFonts w:ascii="Times New Roman" w:hAnsi="Times New Roman" w:cs="Times New Roman"/>
+          <w:sz w:val="24"/>
+        </w:rPr>
+        <w:t xml:space="preserve">Several private institutions are developing RPO missions using the CubeSat architecture. They were looked at </w:t>
+      </w:r>
     </w:p>
     <w:sectPr>
       <w:pgSz w:w="12240" w:h="15840"/>

</xml_diff>